<commit_message>
new results for PHOX TFs
</commit_message>
<xml_diff>
--- a/Reports/Midsem Design Project - Sem 2.docx
+++ b/Reports/Midsem Design Project - Sem 2.docx
@@ -858,10 +858,7 @@
         <w:t xml:space="preserve">The various sections in report explain the reason behind this project and how the problem statement is tackled. </w:t>
       </w:r>
       <w:r>
-        <w:t>Section I</w:t>
-      </w:r>
-      <w:r>
-        <w:t xml:space="preserve"> gives </w:t>
+        <w:t xml:space="preserve">Section I gives </w:t>
       </w:r>
       <w:r>
         <w:t xml:space="preserve">an </w:t>
@@ -879,19 +876,7 @@
         <w:t xml:space="preserve">. </w:t>
       </w:r>
       <w:r>
-        <w:t>Section II outlines the r</w:t>
-      </w:r>
-      <w:r>
-        <w:t>ecent advances reveal</w:t>
-      </w:r>
-      <w:r>
-        <w:t>ing</w:t>
-      </w:r>
-      <w:r>
-        <w:t xml:space="preserve"> </w:t>
-      </w:r>
-      <w:r>
-        <w:t xml:space="preserve">the many factors that affect choice of TFBS. Section III describes the UniProbe dataset chosen as input for the algorithm. Section IV </w:t>
+        <w:t xml:space="preserve">Section II outlines the recent advances revealing the many factors that affect choice of TFBS. Section III describes the UniProbe dataset chosen as input for the algorithm. Section IV </w:t>
       </w:r>
       <w:r>
         <w:t>explains the algorithm in detail and how various improvements are included for robustness and better accuracy.</w:t>
@@ -1072,10 +1057,7 @@
         <w:t xml:space="preserve">TF specificity can also be influenced by domains outside the core DNA-binding region. </w:t>
       </w:r>
       <w:r>
-        <w:t>Brodsky</w:t>
-      </w:r>
-      <w:r>
-        <w:t xml:space="preserve"> et al. </w:t>
+        <w:t xml:space="preserve">Brodsky et al. </w:t>
       </w:r>
       <w:r>
         <w:t>(2023) [</w:t>
@@ -1562,29 +1544,155 @@
       </w:r>
       <w:proofErr w:type="spellEnd"/>
       <w:r>
-        <w:t>), where 0 denotes a forward sequence and 1 indicates a reverse sequence. This function returns two lists: one with the DNA sequences extracted from the file and another with corresponding scores, which are used to rank and select the reference sequence for alignment.</w:t>
+        <w:t xml:space="preserve">), where 0 denotes a forward sequence and 1 indicates a reverse sequence. This function returns two lists: one with the DNA sequences extracted from the file and another with corresponding scores, which are used to rank and select the </w:t>
+      </w:r>
+      <w:r>
+        <w:t>seed</w:t>
+      </w:r>
+      <w:r>
+        <w:t xml:space="preserve"> for alignment.</w:t>
       </w:r>
       <w:r>
         <w:t xml:space="preserve"> </w:t>
       </w:r>
       <w:r>
-        <w:t xml:space="preserve">The function </w:t>
-      </w:r>
-      <w:proofErr w:type="spellStart"/>
-      <w:r>
-        <w:rPr>
-          <w:b/>
-          <w:bCs/>
-        </w:rPr>
-        <w:t>ref_seq</w:t>
-      </w:r>
-      <w:proofErr w:type="spellEnd"/>
-      <w:r>
-        <w:rPr>
-          <w:b/>
-          <w:bCs/>
-        </w:rPr>
-        <w:t>(</w:t>
+        <w:t xml:space="preserve">To support the alignment process, </w:t>
+      </w:r>
+      <w:proofErr w:type="spellStart"/>
+      <w:r>
+        <w:rPr>
+          <w:b/>
+          <w:bCs/>
+        </w:rPr>
+        <w:t>generate_sorted_substrings</w:t>
+      </w:r>
+      <w:proofErr w:type="spellEnd"/>
+      <w:r>
+        <w:rPr>
+          <w:b/>
+          <w:bCs/>
+        </w:rPr>
+        <w:t>(s)</w:t>
+      </w:r>
+      <w:r>
+        <w:t xml:space="preserve"> generates all unique substrings of a given DNA sequence, sorts them by descending length. This function takes a single sequence as input and returns a list of sorted, unique substrings to facilitate optimal alignment with the </w:t>
+      </w:r>
+      <w:r>
+        <w:t>seed</w:t>
+      </w:r>
+      <w:r>
+        <w:t>.</w:t>
+      </w:r>
+      <w:r>
+        <w:t xml:space="preserve"> </w:t>
+      </w:r>
+      <w:r>
+        <w:t xml:space="preserve">The </w:t>
+      </w:r>
+      <w:proofErr w:type="spellStart"/>
+      <w:r>
+        <w:rPr>
+          <w:b/>
+          <w:bCs/>
+        </w:rPr>
+        <w:t>align_sequences</w:t>
+      </w:r>
+      <w:proofErr w:type="spellEnd"/>
+      <w:r>
+        <w:rPr>
+          <w:b/>
+          <w:bCs/>
+        </w:rPr>
+        <w:t xml:space="preserve">(sequences, </w:t>
+      </w:r>
+      <w:r>
+        <w:rPr>
+          <w:b/>
+          <w:bCs/>
+        </w:rPr>
+        <w:t>seed</w:t>
+      </w:r>
+      <w:r>
+        <w:rPr>
+          <w:b/>
+          <w:bCs/>
+        </w:rPr>
+        <w:t>)</w:t>
+      </w:r>
+      <w:r>
+        <w:t xml:space="preserve"> function aligns each sequence from the list of input sequences to </w:t>
+      </w:r>
+      <w:r>
+        <w:t>the seed</w:t>
+      </w:r>
+      <w:r>
+        <w:t xml:space="preserve">. </w:t>
+      </w:r>
+      <w:r>
+        <w:t xml:space="preserve">After an alignment, the common number of bases (at the same position) in both seed and sequence is counted. Based on the highest number of common bases, that alignment is chosen for this sequence. These alignments are </w:t>
+      </w:r>
+      <w:r>
+        <w:t xml:space="preserve"> </w:t>
+      </w:r>
+      <w:r>
+        <w:t>added to</w:t>
+      </w:r>
+      <w:r>
+        <w:t xml:space="preserve"> a Pandas </w:t>
+      </w:r>
+      <w:proofErr w:type="spellStart"/>
+      <w:r>
+        <w:t>DataFrame</w:t>
+      </w:r>
+      <w:proofErr w:type="spellEnd"/>
+      <w:r>
+        <w:t xml:space="preserve"> where each column represents positional offsets for alignment. This </w:t>
+      </w:r>
+      <w:proofErr w:type="spellStart"/>
+      <w:r>
+        <w:t>DataFrame</w:t>
+      </w:r>
+      <w:proofErr w:type="spellEnd"/>
+      <w:r>
+        <w:t xml:space="preserve"> serves as the basis for further visualization and analysis.</w:t>
+      </w:r>
+      <w:r>
+        <w:t xml:space="preserve"> </w:t>
+      </w:r>
+      <w:r>
+        <w:t xml:space="preserve">Finally, the </w:t>
+      </w:r>
+      <w:proofErr w:type="spellStart"/>
+      <w:r>
+        <w:rPr>
+          <w:b/>
+          <w:bCs/>
+        </w:rPr>
+        <w:t>sequence_logo_generator</w:t>
+      </w:r>
+      <w:proofErr w:type="spellEnd"/>
+      <w:r>
+        <w:rPr>
+          <w:b/>
+          <w:bCs/>
+        </w:rPr>
+        <w:t xml:space="preserve">(TF, </w:t>
+      </w:r>
+      <w:proofErr w:type="spellStart"/>
+      <w:r>
+        <w:rPr>
+          <w:b/>
+          <w:bCs/>
+        </w:rPr>
+        <w:t>file_path</w:t>
+      </w:r>
+      <w:proofErr w:type="spellEnd"/>
+      <w:r>
+        <w:rPr>
+          <w:b/>
+          <w:bCs/>
+        </w:rPr>
+        <w:t xml:space="preserve">, </w:t>
       </w:r>
       <w:proofErr w:type="spellStart"/>
       <w:r>
@@ -1603,7 +1711,31 @@
         <w:t>)</w:t>
       </w:r>
       <w:r>
-        <w:t xml:space="preserve"> retrieves a reference sequence from a designated file, adjusting its orientation based on the provided column index. When </w:t>
+        <w:t xml:space="preserve"> function generates a sequence logo from the aligned sequences, saving the result as a PNG image. This function uses the </w:t>
+      </w:r>
+      <w:r>
+        <w:t>TF</w:t>
+      </w:r>
+      <w:r>
+        <w:t xml:space="preserve"> to name the output file, along with a path to the file containing aligned sequences and a column index specifying the orientation of the sequences (forward or reverse).</w:t>
+      </w:r>
+    </w:p>
+    <w:p/>
+    <w:p>
+      <w:r>
+        <w:t xml:space="preserve">In the main processing workflow, </w:t>
+      </w:r>
+      <w:r>
+        <w:t>for</w:t>
+      </w:r>
+      <w:r>
+        <w:t xml:space="preserve"> each </w:t>
+      </w:r>
+      <w:r>
+        <w:t>TF</w:t>
+      </w:r>
+      <w:r>
+        <w:t xml:space="preserve">, it processes both orientations (regular and reverse complement) by setting the </w:t>
       </w:r>
       <w:proofErr w:type="spellStart"/>
       <w:r>
@@ -1611,73 +1743,89 @@
       </w:r>
       <w:proofErr w:type="spellEnd"/>
       <w:r>
-        <w:t xml:space="preserve"> is set to 0, the function returns the sequence in its original form; if set to 1, the function returns the sequence in reverse.</w:t>
+        <w:t xml:space="preserve"> to either 0 or 1. The workflow begins by reading and </w:t>
+      </w:r>
+      <w:r>
+        <w:t>extracting</w:t>
+      </w:r>
+      <w:r>
+        <w:t xml:space="preserve"> sequences</w:t>
+      </w:r>
+      <w:r>
+        <w:t xml:space="preserve"> and corresponding E-scores</w:t>
+      </w:r>
+      <w:r>
+        <w:t xml:space="preserve"> from the input file. </w:t>
+      </w:r>
+      <w:r>
+        <w:t>The seed is chosen</w:t>
+      </w:r>
+      <w:r>
+        <w:t xml:space="preserve"> based on the highest E-score</w:t>
+      </w:r>
+      <w:r>
+        <w:t xml:space="preserve">. When </w:t>
+      </w:r>
+      <w:proofErr w:type="spellStart"/>
+      <w:r>
+        <w:t>col_index</w:t>
+      </w:r>
+      <w:proofErr w:type="spellEnd"/>
+      <w:r>
+        <w:t xml:space="preserve"> is set to 0, the </w:t>
+      </w:r>
+      <w:r>
+        <w:t>seed</w:t>
       </w:r>
       <w:r>
         <w:t xml:space="preserve"> </w:t>
       </w:r>
       <w:r>
-        <w:t xml:space="preserve">To support the alignment process, </w:t>
-      </w:r>
-      <w:proofErr w:type="spellStart"/>
-      <w:r>
-        <w:rPr>
-          <w:b/>
-          <w:bCs/>
-        </w:rPr>
-        <w:t>generate_sorted_substrings</w:t>
-      </w:r>
-      <w:proofErr w:type="spellEnd"/>
-      <w:r>
-        <w:rPr>
-          <w:b/>
-          <w:bCs/>
-        </w:rPr>
-        <w:t>(s)</w:t>
-      </w:r>
-      <w:r>
-        <w:t xml:space="preserve"> generates all unique substrings of a given DNA sequence, sorts them by descending length, and subsequently orders them alphabetically. This function takes a single sequence as input and returns a list of sorted, unique substrings to facilitate optimal alignment with the reference sequence.</w:t>
+        <w:t>is taken</w:t>
+      </w:r>
+      <w:r>
+        <w:t xml:space="preserve"> in its original form; if set to 1, </w:t>
+      </w:r>
+      <w:r>
+        <w:t>seed</w:t>
       </w:r>
       <w:r>
         <w:t xml:space="preserve"> </w:t>
       </w:r>
       <w:r>
-        <w:t xml:space="preserve">The </w:t>
-      </w:r>
-      <w:proofErr w:type="spellStart"/>
-      <w:r>
-        <w:rPr>
-          <w:b/>
-          <w:bCs/>
-        </w:rPr>
+        <w:t>is taken as its</w:t>
+      </w:r>
+      <w:r>
+        <w:t xml:space="preserve"> reverse.</w:t>
+      </w:r>
+      <w:r>
+        <w:t xml:space="preserve"> </w:t>
+      </w:r>
+      <w:r>
+        <w:t>A</w:t>
+      </w:r>
+      <w:r>
+        <w:t xml:space="preserve">gainst </w:t>
+      </w:r>
+      <w:r>
+        <w:t xml:space="preserve">this seed </w:t>
+      </w:r>
+      <w:r>
+        <w:t xml:space="preserve">all </w:t>
+      </w:r>
+      <w:r>
+        <w:t xml:space="preserve">the </w:t>
+      </w:r>
+      <w:r>
+        <w:t xml:space="preserve">other sequences are aligned using the </w:t>
+      </w:r>
+      <w:proofErr w:type="spellStart"/>
+      <w:r>
         <w:t>align_sequences</w:t>
       </w:r>
       <w:proofErr w:type="spellEnd"/>
       <w:r>
-        <w:rPr>
-          <w:b/>
-          <w:bCs/>
-        </w:rPr>
-        <w:t xml:space="preserve">(sequences, </w:t>
-      </w:r>
-      <w:proofErr w:type="spellStart"/>
-      <w:r>
-        <w:rPr>
-          <w:b/>
-          <w:bCs/>
-        </w:rPr>
-        <w:t>reference_sequence</w:t>
-      </w:r>
-      <w:proofErr w:type="spellEnd"/>
-      <w:r>
-        <w:rPr>
-          <w:b/>
-          <w:bCs/>
-        </w:rPr>
-        <w:t>)</w:t>
-      </w:r>
-      <w:r>
-        <w:t xml:space="preserve"> function aligns each sequence from the list of input sequences to a specified reference sequence. This function identifies the best substring alignment between each sequence and the reference, producing a Pandas </w:t>
+        <w:t xml:space="preserve"> function, resulting in a </w:t>
       </w:r>
       <w:proofErr w:type="spellStart"/>
       <w:r>
@@ -1685,157 +1833,30 @@
       </w:r>
       <w:proofErr w:type="spellEnd"/>
       <w:r>
-        <w:t xml:space="preserve"> where each column represents positional offsets for alignment. This </w:t>
-      </w:r>
-      <w:proofErr w:type="spellStart"/>
-      <w:r>
-        <w:t>DataFrame</w:t>
-      </w:r>
-      <w:proofErr w:type="spellEnd"/>
-      <w:r>
-        <w:t xml:space="preserve"> serves as the basis for further visualization and analysis.</w:t>
+        <w:t xml:space="preserve"> of aligned sequences.</w:t>
       </w:r>
       <w:r>
         <w:t xml:space="preserve"> </w:t>
       </w:r>
       <w:r>
-        <w:t xml:space="preserve">Finally, the </w:t>
-      </w:r>
-      <w:proofErr w:type="spellStart"/>
-      <w:r>
-        <w:rPr>
-          <w:b/>
-          <w:bCs/>
-        </w:rPr>
+        <w:t xml:space="preserve">Once aligned, the sequences are formatted and saved to an output file for further analysis. The final step in the workflow generates a sequence logo from the aligned data. This is achieved using the </w:t>
+      </w:r>
+      <w:proofErr w:type="spellStart"/>
+      <w:r>
         <w:t>sequence_logo_generator</w:t>
       </w:r>
       <w:proofErr w:type="spellEnd"/>
       <w:r>
-        <w:rPr>
-          <w:b/>
-          <w:bCs/>
-        </w:rPr>
-        <w:t xml:space="preserve">(TF, </w:t>
-      </w:r>
-      <w:proofErr w:type="spellStart"/>
-      <w:r>
-        <w:rPr>
-          <w:b/>
-          <w:bCs/>
-        </w:rPr>
-        <w:t>file_path</w:t>
-      </w:r>
-      <w:proofErr w:type="spellEnd"/>
-      <w:r>
-        <w:rPr>
-          <w:b/>
-          <w:bCs/>
-        </w:rPr>
-        <w:t xml:space="preserve">, </w:t>
-      </w:r>
-      <w:proofErr w:type="spellStart"/>
-      <w:r>
-        <w:rPr>
-          <w:b/>
-          <w:bCs/>
-        </w:rPr>
-        <w:t>col_index</w:t>
-      </w:r>
-      <w:proofErr w:type="spellEnd"/>
-      <w:r>
-        <w:rPr>
-          <w:b/>
-          <w:bCs/>
-        </w:rPr>
-        <w:t>)</w:t>
-      </w:r>
-      <w:r>
-        <w:t xml:space="preserve"> function generates a sequence logo from the aligned sequences, saving the result as a PNG image. This function uses the </w:t>
-      </w:r>
-      <w:r>
-        <w:t>TF</w:t>
-      </w:r>
-      <w:r>
-        <w:t xml:space="preserve"> to name the output file, along with a path to the file containing aligned sequences and a column index specifying the orientation of the sequences (forward or reverse).</w:t>
-      </w:r>
-    </w:p>
-    <w:p/>
-    <w:p>
-      <w:r>
-        <w:t xml:space="preserve">In the main processing workflow, the script iterates through a predefined list of </w:t>
-      </w:r>
-      <w:r>
-        <w:t>TF</w:t>
-      </w:r>
-      <w:r>
-        <w:t>s</w:t>
-      </w:r>
-      <w:r>
-        <w:t xml:space="preserve">. </w:t>
-      </w:r>
-      <w:r>
-        <w:t xml:space="preserve">For each </w:t>
-      </w:r>
-      <w:r>
-        <w:t>TF</w:t>
-      </w:r>
-      <w:r>
-        <w:t xml:space="preserve">, it processes both orientations (regular and reverse complement) by setting the </w:t>
-      </w:r>
-      <w:proofErr w:type="spellStart"/>
-      <w:r>
-        <w:t>col_index</w:t>
-      </w:r>
-      <w:proofErr w:type="spellEnd"/>
-      <w:r>
-        <w:t xml:space="preserve"> to either 0 or 1. The workflow begins by reading and aligning sequences for each combination of </w:t>
-      </w:r>
-      <w:r>
-        <w:t>TF</w:t>
-      </w:r>
-      <w:r>
-        <w:t xml:space="preserve"> and orientation, extracting sequences and scores from the input file. The sequence with the highest score is selected as the reference sequence, against which all other sequences are aligned using the </w:t>
-      </w:r>
-      <w:proofErr w:type="spellStart"/>
-      <w:r>
-        <w:t>align_sequences</w:t>
-      </w:r>
-      <w:proofErr w:type="spellEnd"/>
-      <w:r>
-        <w:t xml:space="preserve"> function, resulting in a </w:t>
-      </w:r>
-      <w:proofErr w:type="spellStart"/>
-      <w:r>
-        <w:t>DataFrame</w:t>
-      </w:r>
-      <w:proofErr w:type="spellEnd"/>
-      <w:r>
-        <w:t xml:space="preserve"> of aligned sequences.</w:t>
+        <w:t xml:space="preserve"> function, which visualizes the DNA-binding preferences of the </w:t>
+      </w:r>
+      <w:r>
+        <w:t>TFs</w:t>
       </w:r>
       <w:r>
         <w:t xml:space="preserve"> </w:t>
       </w:r>
       <w:r>
-        <w:t xml:space="preserve">Once aligned, the sequences are formatted and saved to an output file for further analysis. The final step in the workflow generates a sequence logo from the aligned data. This is achieved using the </w:t>
-      </w:r>
-      <w:proofErr w:type="spellStart"/>
-      <w:r>
-        <w:t>sequence_logo_generator</w:t>
-      </w:r>
-      <w:proofErr w:type="spellEnd"/>
-      <w:r>
-        <w:t xml:space="preserve"> function, which visualizes the DNA-binding preferences of the </w:t>
-      </w:r>
-      <w:proofErr w:type="spellStart"/>
-      <w:r>
-        <w:t>TFs</w:t>
-      </w:r>
-      <w:r>
-        <w:t>as</w:t>
-      </w:r>
-      <w:proofErr w:type="spellEnd"/>
-      <w:r>
-        <w:t xml:space="preserve"> a PNG file.</w:t>
+        <w:t>as a PNG file.</w:t>
       </w:r>
       <w:r>
         <w:t xml:space="preserve"> </w:t>
@@ -1853,20 +1874,29 @@
       </w:r>
       <w:proofErr w:type="spellEnd"/>
       <w:r>
-        <w:t xml:space="preserve"> if no reference sequence is found during the alignment step. </w:t>
-      </w:r>
-    </w:p>
-    <w:p/>
-    <w:p>
+        <w:t xml:space="preserve"> if no </w:t>
+      </w:r>
+      <w:r>
+        <w:t>seed</w:t>
+      </w:r>
+      <w:r>
+        <w:t xml:space="preserve"> is found during the alignment step. </w:t>
+      </w:r>
+    </w:p>
+    <w:p/>
+    <w:p>
+      <w:r>
+        <w:t xml:space="preserve">The algorithm was enhanced through several significant modifications. First, an alignment check was introduced, focusing on the number of common </w:t>
+      </w:r>
+      <w:r>
+        <w:t>characters (i.e. same bases with the same position)</w:t>
+      </w:r>
+      <w:r>
+        <w:t xml:space="preserve"> between the seed and the sequences to improve accuracy. Second, complement sequences were added in reverse, enabling the inclusion of dimer </w:t>
+      </w:r>
       <w:r>
         <w:lastRenderedPageBreak/>
-        <w:t xml:space="preserve">The algorithm was enhanced through several significant modifications. First, an alignment check was introduced, focusing on the number of common </w:t>
-      </w:r>
-      <w:r>
-        <w:t>characters (i.e. same bases with the same position)</w:t>
-      </w:r>
-      <w:r>
-        <w:t xml:space="preserve"> between the seed and the sequences to improve accuracy. Second, complement sequences were added in reverse, enabling the inclusion of dimer binding considerations. This modification aligns with the hypothesis that in dimer binding, the anchor residues of both the sequence and its complement should match, while for monomer binding, the anchors are positioned at opposite ends. Additionally, code was directly implemented for generating sequence logos, utilizing the </w:t>
+        <w:t xml:space="preserve">binding considerations. This modification aligns with the hypothesis that in dimer binding, the anchor residues of both the sequence and its complement should match, while for monomer binding, the anchors are positioned at opposite ends. Additionally, code was directly implemented for generating sequence logos, utilizing the </w:t>
       </w:r>
       <w:proofErr w:type="spellStart"/>
       <w:r>
@@ -2207,10 +2237,7 @@
       </w:r>
       <w:proofErr w:type="spellEnd"/>
       <w:r>
-        <w:t>: 10.1016/j.celrep.2013.03.014.</w:t>
-      </w:r>
-      <w:r>
-        <w:t xml:space="preserve"> </w:t>
+        <w:t xml:space="preserve">: 10.1016/j.celrep.2013.03.014. </w:t>
       </w:r>
     </w:p>
     <w:p>
@@ -2373,13 +2400,7 @@
     </w:p>
     <w:p>
       <w:r>
-        <w:t>[</w:t>
-      </w:r>
-      <w:r>
-        <w:t>11</w:t>
-      </w:r>
-      <w:r>
-        <w:t xml:space="preserve">] Newburger, D. E., &amp; </w:t>
+        <w:t xml:space="preserve">[11] Newburger, D. E., &amp; </w:t>
       </w:r>
       <w:proofErr w:type="spellStart"/>
       <w:r>
@@ -3514,6 +3535,7 @@
   <w:style w:type="character" w:default="1" w:styleId="DefaultParagraphFont">
     <w:name w:val="Default Paragraph Font"/>
     <w:uiPriority w:val="1"/>
+    <w:semiHidden/>
     <w:unhideWhenUsed/>
   </w:style>
   <w:style w:type="table" w:default="1" w:styleId="TableNormal">

</xml_diff>